<commit_message>
Worked on school pitch
</commit_message>
<xml_diff>
--- a/Documentation/Lap-6-Pitch.docx
+++ b/Documentation/Lap-6-Pitch.docx
@@ -278,59 +278,390 @@
           <w:szCs w:val="32"/>
           <w:u w:val="none"/>
         </w:rPr>
-        <w:t>entive to replay. Each will be a standalone game complete with main menu</w:t>
-      </w:r>
-      <w:r>
-        <w:rPr>
-          <w:rFonts w:ascii="Bahnschrift" w:hAnsi="Bahnschrift"/>
-          <w:b w:val="false"/>
-          <w:bCs w:val="false"/>
-          <w:i w:val="false"/>
-          <w:iCs w:val="false"/>
-          <w:sz w:val="32"/>
-          <w:szCs w:val="32"/>
-          <w:u w:val="none"/>
-        </w:rPr>
-        <w:t>s</w:t>
-      </w:r>
-      <w:r>
-        <w:rPr>
-          <w:rFonts w:ascii="Bahnschrift" w:hAnsi="Bahnschrift"/>
-          <w:b w:val="false"/>
-          <w:bCs w:val="false"/>
-          <w:i w:val="false"/>
-          <w:iCs w:val="false"/>
-          <w:sz w:val="32"/>
-          <w:szCs w:val="32"/>
-          <w:u w:val="none"/>
-        </w:rPr>
-        <w:t xml:space="preserve">, </w:t>
-      </w:r>
-      <w:r>
-        <w:rPr>
-          <w:rFonts w:ascii="Bahnschrift" w:hAnsi="Bahnschrift"/>
-          <w:b w:val="false"/>
-          <w:bCs w:val="false"/>
-          <w:i w:val="false"/>
-          <w:iCs w:val="false"/>
-          <w:sz w:val="32"/>
-          <w:szCs w:val="32"/>
-          <w:u w:val="none"/>
-        </w:rPr>
-        <w:t xml:space="preserve">settings/options to modify the gameplay for replayability, a highscore tracker displayed at the title screen, </w:t>
-      </w:r>
-      <w:r>
-        <w:rPr>
-          <w:rFonts w:ascii="Bahnschrift" w:hAnsi="Bahnschrift"/>
-          <w:b w:val="false"/>
-          <w:bCs w:val="false"/>
-          <w:i w:val="false"/>
-          <w:iCs w:val="false"/>
-          <w:sz w:val="32"/>
-          <w:szCs w:val="32"/>
-          <w:u w:val="none"/>
-        </w:rPr>
-        <w:t xml:space="preserve">sound effects, background music, </w:t>
+        <w:t>entive to replay. Each will be a standalone game complete with..</w:t>
+      </w:r>
+    </w:p>
+    <w:p>
+      <w:pPr>
+        <w:pStyle w:val="Normal"/>
+        <w:bidi w:val="0"/>
+        <w:jc w:val="start"/>
+        <w:rPr>
+          <w:rFonts w:ascii="Bahnschrift" w:hAnsi="Bahnschrift"/>
+          <w:b w:val="false"/>
+          <w:bCs w:val="false"/>
+          <w:i/>
+          <w:i/>
+          <w:iCs/>
+          <w:sz w:val="32"/>
+          <w:szCs w:val="32"/>
+          <w:u w:val="single"/>
+        </w:rPr>
+      </w:pPr>
+      <w:r>
+        <w:rPr>
+          <w:rFonts w:ascii="Bahnschrift" w:hAnsi="Bahnschrift"/>
+          <w:b w:val="false"/>
+          <w:bCs w:val="false"/>
+          <w:i w:val="false"/>
+          <w:iCs w:val="false"/>
+          <w:sz w:val="32"/>
+          <w:szCs w:val="32"/>
+          <w:u w:val="none"/>
+        </w:rPr>
+        <w:t>-</w:t>
+      </w:r>
+      <w:r>
+        <w:rPr>
+          <w:rFonts w:ascii="Bahnschrift" w:hAnsi="Bahnschrift"/>
+          <w:b w:val="false"/>
+          <w:bCs w:val="false"/>
+          <w:i w:val="false"/>
+          <w:iCs w:val="false"/>
+          <w:sz w:val="32"/>
+          <w:szCs w:val="32"/>
+          <w:u w:val="none"/>
+        </w:rPr>
+        <w:t>A main menu and title screen</w:t>
+      </w:r>
+    </w:p>
+    <w:p>
+      <w:pPr>
+        <w:pStyle w:val="Normal"/>
+        <w:bidi w:val="0"/>
+        <w:jc w:val="start"/>
+        <w:rPr>
+          <w:rFonts w:ascii="Bahnschrift" w:hAnsi="Bahnschrift"/>
+          <w:b w:val="false"/>
+          <w:bCs w:val="false"/>
+          <w:i/>
+          <w:i/>
+          <w:iCs/>
+          <w:sz w:val="32"/>
+          <w:szCs w:val="32"/>
+          <w:u w:val="single"/>
+        </w:rPr>
+      </w:pPr>
+      <w:r>
+        <w:rPr>
+          <w:rFonts w:ascii="Bahnschrift" w:hAnsi="Bahnschrift"/>
+          <w:b w:val="false"/>
+          <w:bCs w:val="false"/>
+          <w:i w:val="false"/>
+          <w:iCs w:val="false"/>
+          <w:sz w:val="32"/>
+          <w:szCs w:val="32"/>
+          <w:u w:val="none"/>
+        </w:rPr>
+        <w:t>-</w:t>
+      </w:r>
+      <w:r>
+        <w:rPr>
+          <w:rFonts w:ascii="Bahnschrift" w:hAnsi="Bahnschrift"/>
+          <w:b w:val="false"/>
+          <w:bCs w:val="false"/>
+          <w:i w:val="false"/>
+          <w:iCs w:val="false"/>
+          <w:sz w:val="32"/>
+          <w:szCs w:val="32"/>
+          <w:u w:val="none"/>
+        </w:rPr>
+        <w:t>An end screen displaying your score</w:t>
+      </w:r>
+    </w:p>
+    <w:p>
+      <w:pPr>
+        <w:pStyle w:val="Normal"/>
+        <w:bidi w:val="0"/>
+        <w:jc w:val="start"/>
+        <w:rPr>
+          <w:rFonts w:ascii="Bahnschrift" w:hAnsi="Bahnschrift"/>
+          <w:b w:val="false"/>
+          <w:bCs w:val="false"/>
+          <w:i/>
+          <w:i/>
+          <w:iCs/>
+          <w:sz w:val="32"/>
+          <w:szCs w:val="32"/>
+          <w:u w:val="single"/>
+        </w:rPr>
+      </w:pPr>
+      <w:r>
+        <w:rPr>
+          <w:rFonts w:ascii="Bahnschrift" w:hAnsi="Bahnschrift"/>
+          <w:b w:val="false"/>
+          <w:bCs w:val="false"/>
+          <w:i w:val="false"/>
+          <w:iCs w:val="false"/>
+          <w:sz w:val="32"/>
+          <w:szCs w:val="32"/>
+          <w:u w:val="none"/>
+        </w:rPr>
+        <w:t>-S</w:t>
+      </w:r>
+      <w:r>
+        <w:rPr>
+          <w:rFonts w:ascii="Bahnschrift" w:hAnsi="Bahnschrift"/>
+          <w:b w:val="false"/>
+          <w:bCs w:val="false"/>
+          <w:i w:val="false"/>
+          <w:iCs w:val="false"/>
+          <w:sz w:val="32"/>
+          <w:szCs w:val="32"/>
+          <w:u w:val="none"/>
+        </w:rPr>
+        <w:t xml:space="preserve">ettings/options to modify the gameplay for replayability </w:t>
+      </w:r>
+      <w:r>
+        <w:rPr>
+          <w:rFonts w:ascii="Bahnschrift" w:hAnsi="Bahnschrift"/>
+          <w:b w:val="false"/>
+          <w:bCs w:val="false"/>
+          <w:i w:val="false"/>
+          <w:iCs w:val="false"/>
+          <w:sz w:val="32"/>
+          <w:szCs w:val="32"/>
+          <w:u w:val="none"/>
+        </w:rPr>
+        <w:t>(i.e. different</w:t>
+      </w:r>
+      <w:r>
+        <w:rPr>
+          <w:rFonts w:ascii="Bahnschrift" w:hAnsi="Bahnschrift"/>
+          <w:b w:val="false"/>
+          <w:bCs w:val="false"/>
+          <w:i w:val="false"/>
+          <w:iCs w:val="false"/>
+          <w:sz w:val="32"/>
+          <w:szCs w:val="32"/>
+          <w:u w:val="none"/>
+        </w:rPr>
+        <w:t xml:space="preserve"> </w:t>
+      </w:r>
+      <w:r>
+        <w:rPr>
+          <w:rFonts w:ascii="Bahnschrift" w:hAnsi="Bahnschrift"/>
+          <w:b w:val="false"/>
+          <w:bCs w:val="false"/>
+          <w:i w:val="false"/>
+          <w:iCs w:val="false"/>
+          <w:sz w:val="32"/>
+          <w:szCs w:val="32"/>
+          <w:u w:val="none"/>
+        </w:rPr>
+        <w:t>level options, difficulty settings, characters/classes, etc.)</w:t>
+      </w:r>
+    </w:p>
+    <w:p>
+      <w:pPr>
+        <w:pStyle w:val="Normal"/>
+        <w:bidi w:val="0"/>
+        <w:jc w:val="start"/>
+        <w:rPr>
+          <w:rFonts w:ascii="Bahnschrift" w:hAnsi="Bahnschrift"/>
+          <w:b w:val="false"/>
+          <w:bCs w:val="false"/>
+          <w:i/>
+          <w:i/>
+          <w:iCs/>
+          <w:sz w:val="32"/>
+          <w:szCs w:val="32"/>
+          <w:u w:val="single"/>
+        </w:rPr>
+      </w:pPr>
+      <w:r>
+        <w:rPr>
+          <w:rFonts w:ascii="Bahnschrift" w:hAnsi="Bahnschrift"/>
+          <w:b w:val="false"/>
+          <w:bCs w:val="false"/>
+          <w:i w:val="false"/>
+          <w:iCs w:val="false"/>
+          <w:sz w:val="32"/>
+          <w:szCs w:val="32"/>
+          <w:u w:val="none"/>
+        </w:rPr>
+        <w:t>-A H</w:t>
+      </w:r>
+      <w:r>
+        <w:rPr>
+          <w:rFonts w:ascii="Bahnschrift" w:hAnsi="Bahnschrift"/>
+          <w:b w:val="false"/>
+          <w:bCs w:val="false"/>
+          <w:i w:val="false"/>
+          <w:iCs w:val="false"/>
+          <w:sz w:val="32"/>
+          <w:szCs w:val="32"/>
+          <w:u w:val="none"/>
+        </w:rPr>
+        <w:t>ighscore tracker displayed at the title screen</w:t>
+      </w:r>
+    </w:p>
+    <w:p>
+      <w:pPr>
+        <w:pStyle w:val="Normal"/>
+        <w:bidi w:val="0"/>
+        <w:jc w:val="start"/>
+        <w:rPr>
+          <w:rFonts w:ascii="Bahnschrift" w:hAnsi="Bahnschrift"/>
+          <w:b w:val="false"/>
+          <w:bCs w:val="false"/>
+          <w:i/>
+          <w:i/>
+          <w:iCs/>
+          <w:sz w:val="32"/>
+          <w:szCs w:val="32"/>
+          <w:u w:val="single"/>
+        </w:rPr>
+      </w:pPr>
+      <w:r>
+        <w:rPr>
+          <w:rFonts w:ascii="Bahnschrift" w:hAnsi="Bahnschrift"/>
+          <w:b w:val="false"/>
+          <w:bCs w:val="false"/>
+          <w:i w:val="false"/>
+          <w:iCs w:val="false"/>
+          <w:sz w:val="32"/>
+          <w:szCs w:val="32"/>
+          <w:u w:val="none"/>
+        </w:rPr>
+        <w:t>-</w:t>
+      </w:r>
+      <w:r>
+        <w:rPr>
+          <w:rFonts w:ascii="Bahnschrift" w:hAnsi="Bahnschrift"/>
+          <w:b w:val="false"/>
+          <w:bCs w:val="false"/>
+          <w:i w:val="false"/>
+          <w:iCs w:val="false"/>
+          <w:sz w:val="32"/>
+          <w:szCs w:val="32"/>
+          <w:u w:val="none"/>
+        </w:rPr>
+        <w:t>Sound effects</w:t>
+      </w:r>
+    </w:p>
+    <w:p>
+      <w:pPr>
+        <w:pStyle w:val="Normal"/>
+        <w:bidi w:val="0"/>
+        <w:jc w:val="start"/>
+        <w:rPr>
+          <w:rFonts w:ascii="Bahnschrift" w:hAnsi="Bahnschrift"/>
+          <w:b w:val="false"/>
+          <w:bCs w:val="false"/>
+          <w:i/>
+          <w:i/>
+          <w:iCs/>
+          <w:sz w:val="32"/>
+          <w:szCs w:val="32"/>
+          <w:u w:val="single"/>
+        </w:rPr>
+      </w:pPr>
+      <w:r>
+        <w:rPr>
+          <w:rFonts w:ascii="Bahnschrift" w:hAnsi="Bahnschrift"/>
+          <w:b w:val="false"/>
+          <w:bCs w:val="false"/>
+          <w:i w:val="false"/>
+          <w:iCs w:val="false"/>
+          <w:sz w:val="32"/>
+          <w:szCs w:val="32"/>
+          <w:u w:val="none"/>
+        </w:rPr>
+        <w:t>-Background music</w:t>
+      </w:r>
+    </w:p>
+    <w:p>
+      <w:pPr>
+        <w:pStyle w:val="Normal"/>
+        <w:bidi w:val="0"/>
+        <w:jc w:val="start"/>
+        <w:rPr>
+          <w:rFonts w:ascii="Bahnschrift" w:hAnsi="Bahnschrift"/>
+          <w:b/>
+          <w:bCs/>
+          <w:i/>
+          <w:i/>
+          <w:iCs/>
+          <w:sz w:val="32"/>
+          <w:szCs w:val="32"/>
+          <w:u w:val="single"/>
+        </w:rPr>
+      </w:pPr>
+      <w:r>
+        <w:rPr>
+          <w:rFonts w:ascii="Bahnschrift" w:hAnsi="Bahnschrift"/>
+          <w:b/>
+          <w:bCs/>
+          <w:i w:val="false"/>
+          <w:iCs w:val="false"/>
+          <w:sz w:val="32"/>
+          <w:szCs w:val="32"/>
+          <w:u w:val="none"/>
+        </w:rPr>
+        <w:t>Each game will NOT have…</w:t>
+      </w:r>
+    </w:p>
+    <w:p>
+      <w:pPr>
+        <w:pStyle w:val="Normal"/>
+        <w:bidi w:val="0"/>
+        <w:jc w:val="start"/>
+        <w:rPr>
+          <w:rFonts w:ascii="Bahnschrift" w:hAnsi="Bahnschrift"/>
+          <w:b w:val="false"/>
+          <w:bCs w:val="false"/>
+          <w:i/>
+          <w:i/>
+          <w:iCs/>
+          <w:sz w:val="32"/>
+          <w:szCs w:val="32"/>
+          <w:u w:val="single"/>
+        </w:rPr>
+      </w:pPr>
+      <w:r>
+        <w:rPr>
+          <w:rFonts w:ascii="Bahnschrift" w:hAnsi="Bahnschrift"/>
+          <w:b w:val="false"/>
+          <w:bCs w:val="false"/>
+          <w:i w:val="false"/>
+          <w:iCs w:val="false"/>
+          <w:sz w:val="32"/>
+          <w:szCs w:val="32"/>
+          <w:u w:val="none"/>
+        </w:rPr>
+        <w:t>-Pretty graphics</w:t>
+      </w:r>
+    </w:p>
+    <w:p>
+      <w:pPr>
+        <w:pStyle w:val="Normal"/>
+        <w:bidi w:val="0"/>
+        <w:jc w:val="start"/>
+        <w:rPr>
+          <w:rFonts w:ascii="Bahnschrift" w:hAnsi="Bahnschrift"/>
+          <w:b w:val="false"/>
+          <w:bCs w:val="false"/>
+          <w:i/>
+          <w:i/>
+          <w:iCs/>
+          <w:sz w:val="32"/>
+          <w:szCs w:val="32"/>
+          <w:u w:val="single"/>
+        </w:rPr>
+      </w:pPr>
+      <w:r>
+        <w:rPr>
+          <w:rFonts w:ascii="Bahnschrift" w:hAnsi="Bahnschrift"/>
+          <w:b w:val="false"/>
+          <w:bCs w:val="false"/>
+          <w:i w:val="false"/>
+          <w:iCs w:val="false"/>
+          <w:sz w:val="32"/>
+          <w:szCs w:val="32"/>
+          <w:u w:val="none"/>
+        </w:rPr>
+        <w:t>-</w:t>
       </w:r>
     </w:p>
     <w:sectPr>

</xml_diff>